<commit_message>
Complete note. Waiting verification.
</commit_message>
<xml_diff>
--- a/My/Ведомость.docx
+++ b/My/Ведомость.docx
@@ -387,11 +387,10 @@
             <w:r>
               <w:rPr>
                 <w:rFonts w:ascii="Times New Roman" w:hAnsi="Times New Roman" w:cs="Times New Roman"/>
-                <w:color w:val="FF0000"/>
-                <w:sz w:val="24"/>
-                <w:szCs w:val="24"/>
-              </w:rPr>
-              <w:t>Х</w:t>
+                <w:sz w:val="24"/>
+                <w:szCs w:val="24"/>
+              </w:rPr>
+              <w:t>92</w:t>
             </w:r>
             <w:r>
               <w:rPr>
@@ -581,13 +580,6 @@
                 <w:szCs w:val="24"/>
               </w:rPr>
             </w:pPr>
-            <w:r>
-              <w:rPr>
-                <w:rFonts w:ascii="Times New Roman" w:hAnsi="Times New Roman" w:cs="Times New Roman"/>
-                <w:sz w:val="20"/>
-              </w:rPr>
-              <w:t>Акт о внедрении</w:t>
-            </w:r>
           </w:p>
         </w:tc>
         <w:tc>
@@ -654,6 +646,8 @@
                 <w:szCs w:val="24"/>
               </w:rPr>
             </w:pPr>
+            <w:bookmarkStart w:id="0" w:name="_GoBack"/>
+            <w:bookmarkEnd w:id="0"/>
           </w:p>
         </w:tc>
         <w:tc>
@@ -2716,43 +2710,42 @@
             <w:pPr>
               <w:pStyle w:val="4"/>
               <w:spacing w:before="0"/>
-              <w:ind w:firstLine="0"/>
-              <w:jc w:val="left"/>
-              <w:rPr>
-                <w:rFonts w:ascii="Times New Roman" w:hAnsi="Times New Roman" w:cs="Times New Roman"/>
-                <w:i w:val="0"/>
+              <w:ind w:firstLine="748"/>
+              <w:rPr>
+                <w:rFonts w:ascii="Times New Roman" w:hAnsi="Times New Roman" w:cs="Times New Roman"/>
                 <w:iCs w:val="0"/>
                 <w:color w:val="auto"/>
-                <w:sz w:val="20"/>
-              </w:rPr>
-            </w:pPr>
-            <w:r>
-              <w:rPr>
-                <w:rFonts w:ascii="Times New Roman" w:hAnsi="Times New Roman" w:cs="Times New Roman"/>
-                <w:i w:val="0"/>
+                <w:sz w:val="24"/>
+                <w:szCs w:val="24"/>
+              </w:rPr>
+            </w:pPr>
+            <w:r>
+              <w:rPr>
+                <w:rFonts w:ascii="Times New Roman" w:hAnsi="Times New Roman" w:cs="Times New Roman"/>
                 <w:iCs w:val="0"/>
                 <w:color w:val="auto"/>
-                <w:sz w:val="20"/>
+                <w:sz w:val="24"/>
+                <w:szCs w:val="24"/>
               </w:rPr>
               <w:t xml:space="preserve">БГУИР ДП 1-40 01 01 01 </w:t>
             </w:r>
             <w:r>
               <w:rPr>
                 <w:rFonts w:ascii="Times New Roman" w:hAnsi="Times New Roman" w:cs="Times New Roman"/>
-                <w:i w:val="0"/>
                 <w:iCs w:val="0"/>
                 <w:color w:val="auto"/>
-                <w:sz w:val="20"/>
+                <w:sz w:val="24"/>
+                <w:szCs w:val="24"/>
               </w:rPr>
               <w:t>033</w:t>
             </w:r>
             <w:r>
               <w:rPr>
                 <w:rFonts w:ascii="Times New Roman" w:hAnsi="Times New Roman" w:cs="Times New Roman"/>
-                <w:i w:val="0"/>
                 <w:iCs w:val="0"/>
                 <w:color w:val="auto"/>
-                <w:sz w:val="20"/>
+                <w:sz w:val="24"/>
+                <w:szCs w:val="24"/>
               </w:rPr>
               <w:t xml:space="preserve"> Д1</w:t>
             </w:r>
@@ -3208,6 +3201,7 @@
           <w:p>
             <w:pPr>
               <w:spacing w:after="0" w:line="240" w:lineRule="auto"/>
+              <w:jc w:val="center"/>
               <w:rPr>
                 <w:rFonts w:ascii="Times New Roman" w:hAnsi="Times New Roman" w:cs="Times New Roman"/>
                 <w:i/>
@@ -3226,6 +3220,7 @@
           <w:p>
             <w:pPr>
               <w:spacing w:after="0" w:line="240" w:lineRule="auto"/>
+              <w:jc w:val="center"/>
               <w:rPr>
                 <w:rFonts w:ascii="Times New Roman" w:hAnsi="Times New Roman" w:cs="Times New Roman"/>
                 <w:i/>
@@ -3236,6 +3231,7 @@
           <w:p>
             <w:pPr>
               <w:spacing w:after="0" w:line="240" w:lineRule="auto"/>
+              <w:jc w:val="center"/>
               <w:rPr>
                 <w:rFonts w:ascii="Times New Roman" w:hAnsi="Times New Roman" w:cs="Times New Roman"/>
                 <w:i/>
@@ -3254,6 +3250,7 @@
           <w:p>
             <w:pPr>
               <w:spacing w:after="0" w:line="240" w:lineRule="auto"/>
+              <w:jc w:val="center"/>
               <w:rPr>
                 <w:rFonts w:ascii="Times New Roman" w:hAnsi="Times New Roman" w:cs="Times New Roman"/>
                 <w:i/>
@@ -3599,9 +3596,8 @@
               <w:rPr>
                 <w:rFonts w:ascii="Times New Roman" w:hAnsi="Times New Roman" w:cs="Times New Roman"/>
                 <w:i/>
-                <w:color w:val="FF0000"/>
-              </w:rPr>
-              <w:t>Х</w:t>
+              </w:rPr>
+              <w:t>93</w:t>
             </w:r>
           </w:p>
         </w:tc>
@@ -3627,9 +3623,15 @@
               <w:rPr>
                 <w:rFonts w:ascii="Times New Roman" w:hAnsi="Times New Roman" w:cs="Times New Roman"/>
                 <w:i/>
-                <w:color w:val="FF0000"/>
-              </w:rPr>
-              <w:t>Х</w:t>
+              </w:rPr>
+              <w:t>9</w:t>
+            </w:r>
+            <w:r>
+              <w:rPr>
+                <w:rFonts w:ascii="Times New Roman" w:hAnsi="Times New Roman" w:cs="Times New Roman"/>
+                <w:i/>
+              </w:rPr>
+              <w:t>2</w:t>
             </w:r>
           </w:p>
         </w:tc>
@@ -3793,6 +3795,7 @@
           <w:p>
             <w:pPr>
               <w:spacing w:after="0" w:line="240" w:lineRule="auto"/>
+              <w:ind w:firstLine="466"/>
               <w:rPr>
                 <w:rFonts w:ascii="Times New Roman" w:hAnsi="Times New Roman" w:cs="Times New Roman"/>
                 <w:i/>
@@ -3811,6 +3814,7 @@
           <w:p>
             <w:pPr>
               <w:spacing w:after="0" w:line="240" w:lineRule="auto"/>
+              <w:ind w:firstLine="466"/>
               <w:rPr>
                 <w:rFonts w:ascii="Times New Roman" w:hAnsi="Times New Roman" w:cs="Times New Roman"/>
                 <w:sz w:val="24"/>
@@ -3822,7 +3826,7 @@
                 <w:i/>
                 <w:sz w:val="20"/>
               </w:rPr>
-              <w:t xml:space="preserve">          гр. 551004</w:t>
+              <w:t>гр. 551004</w:t>
             </w:r>
           </w:p>
         </w:tc>
@@ -4021,8 +4025,6 @@
                 <w:szCs w:val="18"/>
               </w:rPr>
             </w:pPr>
-            <w:bookmarkStart w:id="0" w:name="_GoBack"/>
-            <w:bookmarkEnd w:id="0"/>
             <w:r>
               <w:rPr>
                 <w:rFonts w:ascii="Times New Roman" w:hAnsi="Times New Roman" w:cs="Times New Roman"/>
@@ -4222,16 +4224,6 @@
                 <w:szCs w:val="18"/>
               </w:rPr>
             </w:pPr>
-            <w:r>
-              <w:rPr>
-                <w:rFonts w:ascii="Times New Roman" w:hAnsi="Times New Roman" w:cs="Times New Roman"/>
-                <w:i/>
-                <w:color w:val="FF0000"/>
-                <w:sz w:val="18"/>
-                <w:szCs w:val="18"/>
-              </w:rPr>
-              <w:t>!</w:t>
-            </w:r>
           </w:p>
         </w:tc>
         <w:tc>
@@ -4342,6 +4334,56 @@
     </w:sectPr>
   </w:body>
 </w:document>
+</file>
+
+<file path=word/endnotes.xml><?xml version="1.0" encoding="utf-8"?>
+<w:endnotes xmlns:wpc="http://schemas.microsoft.com/office/word/2010/wordprocessingCanvas" xmlns:cx="http://schemas.microsoft.com/office/drawing/2014/chartex" xmlns:cx1="http://schemas.microsoft.com/office/drawing/2015/9/8/chartex" xmlns:cx2="http://schemas.microsoft.com/office/drawing/2015/10/21/chartex" xmlns:cx3="http://schemas.microsoft.com/office/drawing/2016/5/9/chartex" xmlns:cx4="http://schemas.microsoft.com/office/drawing/2016/5/10/chartex" xmlns:cx5="http://schemas.microsoft.com/office/drawing/2016/5/11/chartex" xmlns:cx6="http://schemas.microsoft.com/office/drawing/2016/5/12/chartex" xmlns:cx7="http://schemas.microsoft.com/office/drawing/2016/5/13/chartex" xmlns:cx8="http://schemas.microsoft.com/office/drawing/2016/5/14/chartex" xmlns:mc="http://schemas.openxmlformats.org/markup-compatibility/2006" xmlns:aink="http://schemas.microsoft.com/office/drawing/2016/ink" xmlns:am3d="http://schemas.microsoft.com/office/drawing/2017/model3d" xmlns:o="urn:schemas-microsoft-com:office:office" xmlns:r="http://schemas.openxmlformats.org/officeDocument/2006/relationships" xmlns:m="http://schemas.openxmlformats.org/officeDocument/2006/math" xmlns:v="urn:schemas-microsoft-com:vml" xmlns:wp14="http://schemas.microsoft.com/office/word/2010/wordprocessingDrawing" xmlns:wp="http://schemas.openxmlformats.org/drawingml/2006/wordprocessingDrawing" xmlns:w10="urn:schemas-microsoft-com:office:word" xmlns:w="http://schemas.openxmlformats.org/wordprocessingml/2006/main" xmlns:w14="http://schemas.microsoft.com/office/word/2010/wordml" xmlns:w15="http://schemas.microsoft.com/office/word/2012/wordml" xmlns:w16cid="http://schemas.microsoft.com/office/word/2016/wordml/cid" xmlns:w16se="http://schemas.microsoft.com/office/word/2015/wordml/symex" xmlns:wpg="http://schemas.microsoft.com/office/word/2010/wordprocessingGroup" xmlns:wpi="http://schemas.microsoft.com/office/word/2010/wordprocessingInk" xmlns:wne="http://schemas.microsoft.com/office/word/2006/wordml" xmlns:wps="http://schemas.microsoft.com/office/word/2010/wordprocessingShape" mc:Ignorable="w14 w15 w16se w16cid wp14">
+  <w:endnote w:type="separator" w:id="-1">
+    <w:p>
+      <w:pPr>
+        <w:spacing w:after="0" w:line="240" w:lineRule="auto"/>
+      </w:pPr>
+      <w:r>
+        <w:separator/>
+      </w:r>
+    </w:p>
+  </w:endnote>
+  <w:endnote w:type="continuationSeparator" w:id="0">
+    <w:p>
+      <w:pPr>
+        <w:spacing w:after="0" w:line="240" w:lineRule="auto"/>
+      </w:pPr>
+      <w:r>
+        <w:continuationSeparator/>
+      </w:r>
+    </w:p>
+  </w:endnote>
+</w:endnotes>
+</file>
+
+<file path=word/footnotes.xml><?xml version="1.0" encoding="utf-8"?>
+<w:footnotes xmlns:wpc="http://schemas.microsoft.com/office/word/2010/wordprocessingCanvas" xmlns:cx="http://schemas.microsoft.com/office/drawing/2014/chartex" xmlns:cx1="http://schemas.microsoft.com/office/drawing/2015/9/8/chartex" xmlns:cx2="http://schemas.microsoft.com/office/drawing/2015/10/21/chartex" xmlns:cx3="http://schemas.microsoft.com/office/drawing/2016/5/9/chartex" xmlns:cx4="http://schemas.microsoft.com/office/drawing/2016/5/10/chartex" xmlns:cx5="http://schemas.microsoft.com/office/drawing/2016/5/11/chartex" xmlns:cx6="http://schemas.microsoft.com/office/drawing/2016/5/12/chartex" xmlns:cx7="http://schemas.microsoft.com/office/drawing/2016/5/13/chartex" xmlns:cx8="http://schemas.microsoft.com/office/drawing/2016/5/14/chartex" xmlns:mc="http://schemas.openxmlformats.org/markup-compatibility/2006" xmlns:aink="http://schemas.microsoft.com/office/drawing/2016/ink" xmlns:am3d="http://schemas.microsoft.com/office/drawing/2017/model3d" xmlns:o="urn:schemas-microsoft-com:office:office" xmlns:r="http://schemas.openxmlformats.org/officeDocument/2006/relationships" xmlns:m="http://schemas.openxmlformats.org/officeDocument/2006/math" xmlns:v="urn:schemas-microsoft-com:vml" xmlns:wp14="http://schemas.microsoft.com/office/word/2010/wordprocessingDrawing" xmlns:wp="http://schemas.openxmlformats.org/drawingml/2006/wordprocessingDrawing" xmlns:w10="urn:schemas-microsoft-com:office:word" xmlns:w="http://schemas.openxmlformats.org/wordprocessingml/2006/main" xmlns:w14="http://schemas.microsoft.com/office/word/2010/wordml" xmlns:w15="http://schemas.microsoft.com/office/word/2012/wordml" xmlns:w16cid="http://schemas.microsoft.com/office/word/2016/wordml/cid" xmlns:w16se="http://schemas.microsoft.com/office/word/2015/wordml/symex" xmlns:wpg="http://schemas.microsoft.com/office/word/2010/wordprocessingGroup" xmlns:wpi="http://schemas.microsoft.com/office/word/2010/wordprocessingInk" xmlns:wne="http://schemas.microsoft.com/office/word/2006/wordml" xmlns:wps="http://schemas.microsoft.com/office/word/2010/wordprocessingShape" mc:Ignorable="w14 w15 w16se w16cid wp14">
+  <w:footnote w:type="separator" w:id="-1">
+    <w:p>
+      <w:pPr>
+        <w:spacing w:after="0" w:line="240" w:lineRule="auto"/>
+      </w:pPr>
+      <w:r>
+        <w:separator/>
+      </w:r>
+    </w:p>
+  </w:footnote>
+  <w:footnote w:type="continuationSeparator" w:id="0">
+    <w:p>
+      <w:pPr>
+        <w:spacing w:after="0" w:line="240" w:lineRule="auto"/>
+      </w:pPr>
+      <w:r>
+        <w:continuationSeparator/>
+      </w:r>
+    </w:p>
+  </w:footnote>
+</w:footnotes>
 </file>
 
 <file path=word/styles.xml><?xml version="1.0" encoding="utf-8"?>
@@ -4467,6 +4509,7 @@
     <w:lsdException w:name="HTML Sample" w:semiHidden="1" w:unhideWhenUsed="1"/>
     <w:lsdException w:name="HTML Typewriter" w:semiHidden="1" w:unhideWhenUsed="1"/>
     <w:lsdException w:name="HTML Variable" w:semiHidden="1" w:unhideWhenUsed="1"/>
+    <w:lsdException w:name="Normal Table" w:semiHidden="1" w:unhideWhenUsed="1"/>
     <w:lsdException w:name="annotation subject" w:semiHidden="1" w:unhideWhenUsed="1"/>
     <w:lsdException w:name="No List" w:semiHidden="1" w:unhideWhenUsed="1"/>
     <w:lsdException w:name="Outline List 1" w:semiHidden="1" w:unhideWhenUsed="1"/>
@@ -4513,8 +4556,10 @@
     <w:lsdException w:name="Table Subtle 2" w:semiHidden="1" w:unhideWhenUsed="1"/>
     <w:lsdException w:name="Table Web 1" w:semiHidden="1" w:unhideWhenUsed="1"/>
     <w:lsdException w:name="Table Web 2" w:semiHidden="1" w:unhideWhenUsed="1"/>
+    <w:lsdException w:name="Table Web 3" w:semiHidden="1" w:unhideWhenUsed="1"/>
     <w:lsdException w:name="Balloon Text" w:semiHidden="1" w:unhideWhenUsed="1"/>
     <w:lsdException w:name="Table Grid" w:uiPriority="39"/>
+    <w:lsdException w:name="Table Theme" w:semiHidden="1" w:unhideWhenUsed="1"/>
     <w:lsdException w:name="Placeholder Text" w:semiHidden="1"/>
     <w:lsdException w:name="No Spacing" w:uiPriority="1" w:qFormat="1"/>
     <w:lsdException w:name="Light Shading" w:uiPriority="60"/>
@@ -4907,6 +4952,50 @@
       <w:lang w:eastAsia="ru-RU"/>
     </w:rPr>
   </w:style>
+  <w:style w:type="paragraph" w:styleId="a3">
+    <w:name w:val="header"/>
+    <w:basedOn w:val="a"/>
+    <w:link w:val="a4"/>
+    <w:uiPriority w:val="99"/>
+    <w:unhideWhenUsed/>
+    <w:rsid w:val="00555D5D"/>
+    <w:pPr>
+      <w:tabs>
+        <w:tab w:val="center" w:pos="4677"/>
+        <w:tab w:val="right" w:pos="9355"/>
+      </w:tabs>
+      <w:spacing w:after="0" w:line="240" w:lineRule="auto"/>
+    </w:pPr>
+  </w:style>
+  <w:style w:type="character" w:customStyle="1" w:styleId="a4">
+    <w:name w:val="Верхний колонтитул Знак"/>
+    <w:basedOn w:val="a0"/>
+    <w:link w:val="a3"/>
+    <w:uiPriority w:val="99"/>
+    <w:rsid w:val="00555D5D"/>
+  </w:style>
+  <w:style w:type="paragraph" w:styleId="a5">
+    <w:name w:val="footer"/>
+    <w:basedOn w:val="a"/>
+    <w:link w:val="a6"/>
+    <w:uiPriority w:val="99"/>
+    <w:unhideWhenUsed/>
+    <w:rsid w:val="00555D5D"/>
+    <w:pPr>
+      <w:tabs>
+        <w:tab w:val="center" w:pos="4677"/>
+        <w:tab w:val="right" w:pos="9355"/>
+      </w:tabs>
+      <w:spacing w:after="0" w:line="240" w:lineRule="auto"/>
+    </w:pPr>
+  </w:style>
+  <w:style w:type="character" w:customStyle="1" w:styleId="a6">
+    <w:name w:val="Нижний колонтитул Знак"/>
+    <w:basedOn w:val="a0"/>
+    <w:link w:val="a5"/>
+    <w:uiPriority w:val="99"/>
+    <w:rsid w:val="00555D5D"/>
+  </w:style>
 </w:styles>
 </file>
 
@@ -5210,7 +5299,7 @@
 </file>
 
 <file path=customXml/itemProps1.xml><?xml version="1.0" encoding="utf-8"?>
-<ds:datastoreItem xmlns:ds="http://schemas.openxmlformats.org/officeDocument/2006/customXml" ds:itemID="{36E74B9C-A9B8-4DF7-9264-588975661CED}">
+<ds:datastoreItem xmlns:ds="http://schemas.openxmlformats.org/officeDocument/2006/customXml" ds:itemID="{306E536C-546A-4B27-902C-0932298B922F}">
   <ds:schemaRefs>
     <ds:schemaRef ds:uri="http://schemas.openxmlformats.org/officeDocument/2006/bibliography"/>
   </ds:schemaRefs>

</xml_diff>